<commit_message>
Adding documentation to IAP_LaTeX_Automation.ipynb
</commit_message>
<xml_diff>
--- a/TEXT/preface_text/about_IAPs.docx
+++ b/TEXT/preface_text/about_IAPs.docx
@@ -405,23 +405,25 @@
           <w:szCs w:val="20"/>
         </w:rPr>
       </w:pPr>
-      <w:r>
-        <w:rPr>
-          <w:rFonts w:ascii="PT Serif" w:hAnsi="PT Serif" w:cs="Times New Roman"/>
-          <w:color w:val="000000"/>
-          <w:sz w:val="20"/>
-          <w:szCs w:val="20"/>
-        </w:rPr>
-        <w:t>The</w:t>
-      </w:r>
-      <w:r>
-        <w:rPr>
-          <w:rFonts w:ascii="PT Serif" w:hAnsi="PT Serif" w:cs="Times New Roman"/>
-          <w:color w:val="000000"/>
-          <w:sz w:val="20"/>
-          <w:szCs w:val="20"/>
-        </w:rPr>
-        <w:t xml:space="preserve">  IAPs </w:t>
+      <w:proofErr w:type="gramStart"/>
+      <w:r>
+        <w:rPr>
+          <w:rFonts w:ascii="PT Serif" w:hAnsi="PT Serif" w:cs="Times New Roman"/>
+          <w:color w:val="000000"/>
+          <w:sz w:val="20"/>
+          <w:szCs w:val="20"/>
+        </w:rPr>
+        <w:t>The  IAPs</w:t>
+      </w:r>
+      <w:proofErr w:type="gramEnd"/>
+      <w:r>
+        <w:rPr>
+          <w:rFonts w:ascii="PT Serif" w:hAnsi="PT Serif" w:cs="Times New Roman"/>
+          <w:color w:val="000000"/>
+          <w:sz w:val="20"/>
+          <w:szCs w:val="20"/>
+        </w:rPr>
+        <w:t xml:space="preserve"> </w:t>
       </w:r>
       <w:r>
         <w:rPr>
@@ -448,7 +450,16 @@
           <w:sz w:val="20"/>
           <w:szCs w:val="20"/>
         </w:rPr>
-        <w:t xml:space="preserve"> as</w:t>
+        <w:t xml:space="preserve"> as a stepping-stone toward project-based property management that addresses the unique needs of each consolidation</w:t>
+      </w:r>
+      <w:r>
+        <w:rPr>
+          <w:rFonts w:ascii="PT Serif" w:hAnsi="PT Serif" w:cs="Times New Roman"/>
+          <w:color w:val="000000"/>
+          <w:sz w:val="20"/>
+          <w:szCs w:val="20"/>
+        </w:rPr>
+        <w:t>. They will also be used to</w:t>
       </w:r>
       <w:r>
         <w:rPr>
@@ -461,113 +472,13 @@
       </w:r>
       <w:r>
         <w:rPr>
-          <w:rFonts w:ascii="PT Serif" w:hAnsi="PT Serif" w:cs="Times New Roman"/>
-          <w:color w:val="000000"/>
-          <w:sz w:val="20"/>
-          <w:szCs w:val="20"/>
-        </w:rPr>
-        <w:t>a stepping-stone toward project-based property</w:t>
-      </w:r>
-      <w:r>
-        <w:rPr>
-          <w:rFonts w:ascii="PT Serif" w:hAnsi="PT Serif" w:cs="Times New Roman"/>
-          <w:color w:val="000000"/>
-          <w:sz w:val="20"/>
-          <w:szCs w:val="20"/>
-        </w:rPr>
-        <w:t xml:space="preserve"> </w:t>
-      </w:r>
-      <w:r>
-        <w:rPr>
-          <w:rFonts w:ascii="PT Serif" w:hAnsi="PT Serif" w:cs="Times New Roman"/>
-          <w:color w:val="000000"/>
-          <w:sz w:val="20"/>
-          <w:szCs w:val="20"/>
-        </w:rPr>
-        <w:t>management</w:t>
-      </w:r>
-      <w:r>
-        <w:rPr>
-          <w:rFonts w:ascii="PT Serif" w:hAnsi="PT Serif" w:cs="Times New Roman"/>
-          <w:color w:val="000000"/>
-          <w:sz w:val="20"/>
-          <w:szCs w:val="20"/>
-        </w:rPr>
-        <w:t xml:space="preserve"> </w:t>
-      </w:r>
-      <w:r>
-        <w:rPr>
-          <w:rFonts w:ascii="PT Serif" w:hAnsi="PT Serif" w:cs="Times New Roman"/>
-          <w:color w:val="000000"/>
-          <w:sz w:val="20"/>
-          <w:szCs w:val="20"/>
-        </w:rPr>
-        <w:t>that addresses the unique needs of each consolidation</w:t>
-      </w:r>
-      <w:r>
-        <w:rPr>
-          <w:rFonts w:ascii="PT Serif" w:hAnsi="PT Serif" w:cs="Times New Roman"/>
-          <w:color w:val="000000"/>
-          <w:sz w:val="20"/>
-          <w:szCs w:val="20"/>
-        </w:rPr>
-        <w:t xml:space="preserve">. </w:t>
-      </w:r>
-      <w:r>
-        <w:rPr>
-          <w:rFonts w:ascii="PT Serif" w:hAnsi="PT Serif" w:cs="Times New Roman"/>
-          <w:color w:val="000000"/>
-          <w:sz w:val="20"/>
-          <w:szCs w:val="20"/>
-        </w:rPr>
-        <w:t>The</w:t>
-      </w:r>
-      <w:r>
-        <w:rPr>
-          <w:rFonts w:ascii="PT Serif" w:hAnsi="PT Serif" w:cs="Times New Roman"/>
-          <w:color w:val="000000"/>
-          <w:sz w:val="20"/>
-          <w:szCs w:val="20"/>
-        </w:rPr>
-        <w:t>y</w:t>
-      </w:r>
-      <w:r>
-        <w:rPr>
-          <w:rFonts w:ascii="PT Serif" w:hAnsi="PT Serif" w:cs="Times New Roman"/>
-          <w:color w:val="000000"/>
-          <w:sz w:val="20"/>
-          <w:szCs w:val="20"/>
-        </w:rPr>
-        <w:t xml:space="preserve"> will also be used to</w:t>
-      </w:r>
-      <w:r>
-        <w:rPr>
-          <w:rFonts w:ascii="PT Serif" w:hAnsi="PT Serif" w:cs="Times New Roman"/>
-          <w:color w:val="000000"/>
-          <w:sz w:val="20"/>
-          <w:szCs w:val="20"/>
-        </w:rPr>
-        <w:t xml:space="preserve"> </w:t>
-      </w:r>
-      <w:r>
-        <w:rPr>
           <w:rFonts w:ascii="PT Serif" w:eastAsia="Times New Roman" w:hAnsi="PT Serif" w:cs="Calibri"/>
           <w:color w:val="000000"/>
           <w:sz w:val="20"/>
           <w:szCs w:val="20"/>
           <w:shd w:val="clear" w:color="auto" w:fill="FFFFFF"/>
         </w:rPr>
-        <w:t xml:space="preserve">create </w:t>
-      </w:r>
-      <w:r>
-        <w:rPr>
-          <w:rFonts w:ascii="PT Serif" w:eastAsia="Times New Roman" w:hAnsi="PT Serif" w:cs="Calibri"/>
-          <w:color w:val="000000"/>
-          <w:sz w:val="20"/>
-          <w:szCs w:val="20"/>
-          <w:shd w:val="clear" w:color="auto" w:fill="FFFFFF"/>
-        </w:rPr>
-        <w:t>a planning and oversight tool</w:t>
+        <w:t>create a planning and oversight tool</w:t>
       </w:r>
       <w:r>
         <w:rPr>
@@ -631,6 +542,8 @@
           <w:szCs w:val="20"/>
         </w:rPr>
       </w:pPr>
+      <w:bookmarkStart w:id="0" w:name="_GoBack"/>
+      <w:bookmarkEnd w:id="0"/>
     </w:p>
     <w:p>
       <w:pPr>
@@ -740,7 +653,15 @@
         <w:t>}</w:t>
       </w:r>
       <w:r>
-        <w:t>[noitemsep]</w:t>
+        <w:t>[</w:t>
+      </w:r>
+      <w:proofErr w:type="spellStart"/>
+      <w:r>
+        <w:t>noitemsep</w:t>
+      </w:r>
+      <w:proofErr w:type="spellEnd"/>
+      <w:r>
+        <w:t>]</w:t>
       </w:r>
     </w:p>
     <w:p>
@@ -770,133 +691,7 @@
           <w:sz w:val="20"/>
           <w:szCs w:val="20"/>
         </w:rPr>
-        <w:t>E</w:t>
-      </w:r>
-      <w:r>
-        <w:rPr>
-          <w:rFonts w:ascii="PT Serif" w:hAnsi="PT Serif" w:cs="Times New Roman"/>
-          <w:color w:val="000000"/>
-          <w:sz w:val="20"/>
-          <w:szCs w:val="20"/>
-        </w:rPr>
-        <w:t xml:space="preserve">mpower </w:t>
-      </w:r>
-      <w:r>
-        <w:rPr>
-          <w:rFonts w:ascii="PT Serif" w:hAnsi="PT Serif" w:cs="Times New Roman"/>
-          <w:color w:val="000000"/>
-          <w:sz w:val="20"/>
-          <w:szCs w:val="20"/>
-        </w:rPr>
-        <w:t>development</w:t>
-      </w:r>
-      <w:r>
-        <w:rPr>
-          <w:rFonts w:ascii="PT Serif" w:hAnsi="PT Serif" w:cs="Times New Roman"/>
-          <w:color w:val="000000"/>
-          <w:sz w:val="20"/>
-          <w:szCs w:val="20"/>
-        </w:rPr>
-        <w:t xml:space="preserve"> </w:t>
-      </w:r>
-      <w:r>
-        <w:rPr>
-          <w:rFonts w:ascii="PT Serif" w:hAnsi="PT Serif" w:cs="Times New Roman"/>
-          <w:color w:val="000000"/>
-          <w:sz w:val="20"/>
-          <w:szCs w:val="20"/>
-        </w:rPr>
-        <w:t>staff w</w:t>
-      </w:r>
-      <w:r>
-        <w:rPr>
-          <w:rFonts w:ascii="PT Serif" w:hAnsi="PT Serif" w:cs="Times New Roman"/>
-          <w:color w:val="000000"/>
-          <w:sz w:val="20"/>
-          <w:szCs w:val="20"/>
-        </w:rPr>
-        <w:t>ith the resources they need to coordinate and</w:t>
-      </w:r>
-      <w:r>
-        <w:rPr>
-          <w:rFonts w:ascii="PT Serif" w:hAnsi="PT Serif" w:cs="Times New Roman"/>
-          <w:color w:val="000000"/>
-          <w:sz w:val="20"/>
-          <w:szCs w:val="20"/>
-        </w:rPr>
-        <w:t xml:space="preserve"> communicate</w:t>
-      </w:r>
-      <w:r>
-        <w:rPr>
-          <w:rFonts w:ascii="PT Serif" w:hAnsi="PT Serif" w:cs="Times New Roman"/>
-          <w:color w:val="000000"/>
-          <w:sz w:val="20"/>
-          <w:szCs w:val="20"/>
-        </w:rPr>
-        <w:t xml:space="preserve"> with</w:t>
-      </w:r>
-      <w:r>
-        <w:rPr>
-          <w:rFonts w:ascii="PT Serif" w:hAnsi="PT Serif" w:cs="Times New Roman"/>
-          <w:color w:val="000000"/>
-          <w:sz w:val="20"/>
-          <w:szCs w:val="20"/>
-        </w:rPr>
-        <w:t xml:space="preserve"> the</w:t>
-      </w:r>
-      <w:r>
-        <w:rPr>
-          <w:rFonts w:ascii="PT Serif" w:hAnsi="PT Serif" w:cs="Times New Roman"/>
-          <w:color w:val="000000"/>
-          <w:sz w:val="20"/>
-          <w:szCs w:val="20"/>
-        </w:rPr>
-        <w:t xml:space="preserve"> </w:t>
-      </w:r>
-      <w:r>
-        <w:rPr>
-          <w:rFonts w:ascii="PT Serif" w:hAnsi="PT Serif" w:cs="Times New Roman"/>
-          <w:color w:val="000000"/>
-          <w:sz w:val="20"/>
-          <w:szCs w:val="20"/>
-        </w:rPr>
-        <w:t>c</w:t>
-      </w:r>
-      <w:r>
-        <w:rPr>
-          <w:rFonts w:ascii="PT Serif" w:hAnsi="PT Serif" w:cs="Times New Roman"/>
-          <w:color w:val="000000"/>
-          <w:sz w:val="20"/>
-          <w:szCs w:val="20"/>
-        </w:rPr>
-        <w:t xml:space="preserve">entral </w:t>
-      </w:r>
-      <w:r>
-        <w:rPr>
-          <w:rFonts w:ascii="PT Serif" w:hAnsi="PT Serif" w:cs="Times New Roman"/>
-          <w:color w:val="000000"/>
-          <w:sz w:val="20"/>
-          <w:szCs w:val="20"/>
-        </w:rPr>
-        <w:t>o</w:t>
-      </w:r>
-      <w:r>
-        <w:rPr>
-          <w:rFonts w:ascii="PT Serif" w:hAnsi="PT Serif" w:cs="Times New Roman"/>
-          <w:color w:val="000000"/>
-          <w:sz w:val="20"/>
-          <w:szCs w:val="20"/>
-        </w:rPr>
-        <w:t>ffice</w:t>
-      </w:r>
-      <w:r>
-        <w:rPr>
-          <w:rFonts w:ascii="PT Serif" w:hAnsi="PT Serif" w:cs="Times New Roman"/>
-          <w:color w:val="000000"/>
-          <w:sz w:val="20"/>
-          <w:szCs w:val="20"/>
-        </w:rPr>
-        <w:t>s;</w:t>
+        <w:t>Facilitate conversation between development offices and the central office by providing communication resources;</w:t>
       </w:r>
     </w:p>
     <w:p>
@@ -1010,39 +805,60 @@
           <w:sz w:val="20"/>
           <w:szCs w:val="20"/>
         </w:rPr>
-        <w:t>Guide adaptation to</w:t>
-      </w:r>
-      <w:r>
-        <w:rPr>
-          <w:rFonts w:ascii="PT Serif" w:hAnsi="PT Serif" w:cs="Times New Roman"/>
-          <w:color w:val="000000"/>
-          <w:sz w:val="20"/>
-          <w:szCs w:val="20"/>
-        </w:rPr>
-        <w:t xml:space="preserve"> changing assets and flows at each consolidation to make </w:t>
-      </w:r>
-      <w:r>
-        <w:rPr>
-          <w:rFonts w:ascii="PT Serif" w:hAnsi="PT Serif" w:cs="Times New Roman"/>
-          <w:color w:val="000000"/>
-          <w:sz w:val="20"/>
-          <w:szCs w:val="20"/>
-        </w:rPr>
-        <w:t>them</w:t>
-      </w:r>
-      <w:r>
-        <w:rPr>
-          <w:rFonts w:ascii="PT Serif" w:hAnsi="PT Serif" w:cs="Times New Roman"/>
-          <w:color w:val="000000"/>
-          <w:sz w:val="20"/>
-          <w:szCs w:val="20"/>
-        </w:rPr>
-        <w:t xml:space="preserve"> cleaner</w:t>
-      </w:r>
-      <w:r>
-        <w:rPr>
-          <w:rFonts w:ascii="PT Serif" w:hAnsi="PT Serif" w:cs="Times New Roman"/>
-          <w:color w:val="000000"/>
+        <w:t>G</w:t>
+      </w:r>
+      <w:r>
+        <w:rPr>
+          <w:rFonts w:ascii="PT Serif" w:hAnsi="PT Serif" w:cs="Times New Roman"/>
+          <w:color w:val="000000"/>
+          <w:sz w:val="20"/>
+          <w:szCs w:val="20"/>
+        </w:rPr>
+        <w:t>uide necessary changes to assets and work flows at each consolidation to make them cleaner and safer for residents and employees alike.</w:t>
+      </w:r>
+    </w:p>
+    <w:p>
+      <w:r>
+        <w:t>\end{enum</w:t>
+      </w:r>
+      <w:r>
+        <w:t>erate</w:t>
+      </w:r>
+      <w:r>
+        <w:t>}</w:t>
+      </w:r>
+    </w:p>
+    <w:p>
+      <w:pPr>
+        <w:jc w:val="both"/>
+        <w:rPr>
+          <w:rFonts w:ascii="PT Serif" w:hAnsi="PT Serif" w:cs="Times New Roman"/>
+          <w:sz w:val="20"/>
+          <w:szCs w:val="20"/>
+        </w:rPr>
+      </w:pPr>
+    </w:p>
+    <w:p>
+      <w:pPr>
+        <w:jc w:val="both"/>
+        <w:rPr>
+          <w:rFonts w:ascii="PT Serif" w:hAnsi="PT Serif" w:cs="Times New Roman"/>
+          <w:color w:val="FF0000"/>
+          <w:sz w:val="20"/>
+          <w:szCs w:val="20"/>
+        </w:rPr>
+      </w:pPr>
+      <w:r>
+        <w:rPr>
+          <w:rFonts w:ascii="PT Serif" w:hAnsi="PT Serif" w:cs="Times New Roman"/>
+          <w:sz w:val="20"/>
+          <w:szCs w:val="20"/>
+        </w:rPr>
+        <w:t>We strive to create the most transparent and accurate IAP as possible, but there is room for error, and we cannot guarantee that all information is correct at this point in the process.</w:t>
+      </w:r>
+      <w:r>
+        <w:rPr>
+          <w:rFonts w:ascii="PT Serif" w:hAnsi="PT Serif" w:cs="Times New Roman"/>
           <w:sz w:val="20"/>
           <w:szCs w:val="20"/>
         </w:rPr>
@@ -1051,311 +867,72 @@
       <w:r>
         <w:rPr>
           <w:rFonts w:ascii="PT Serif" w:hAnsi="PT Serif" w:cs="Times New Roman"/>
-          <w:color w:val="000000"/>
-          <w:sz w:val="20"/>
-          <w:szCs w:val="20"/>
-        </w:rPr>
-        <w:t>and</w:t>
-      </w:r>
-      <w:r>
-        <w:rPr>
-          <w:rFonts w:ascii="PT Serif" w:hAnsi="PT Serif" w:cs="Times New Roman"/>
-          <w:color w:val="000000"/>
-          <w:sz w:val="20"/>
-          <w:szCs w:val="20"/>
-        </w:rPr>
-        <w:t xml:space="preserve"> safer</w:t>
-      </w:r>
-      <w:r>
-        <w:rPr>
-          <w:rFonts w:ascii="PT Serif" w:hAnsi="PT Serif" w:cs="Times New Roman"/>
-          <w:color w:val="000000"/>
-          <w:sz w:val="20"/>
-          <w:szCs w:val="20"/>
-        </w:rPr>
-        <w:t xml:space="preserve"> </w:t>
-      </w:r>
-      <w:r>
-        <w:rPr>
-          <w:rFonts w:ascii="PT Serif" w:hAnsi="PT Serif" w:cs="Times New Roman"/>
-          <w:color w:val="000000"/>
-          <w:sz w:val="20"/>
-          <w:szCs w:val="20"/>
-        </w:rPr>
-        <w:t>f</w:t>
-      </w:r>
-      <w:r>
-        <w:rPr>
-          <w:rFonts w:ascii="PT Serif" w:hAnsi="PT Serif" w:cs="Times New Roman"/>
-          <w:color w:val="000000"/>
-          <w:sz w:val="20"/>
-          <w:szCs w:val="20"/>
-        </w:rPr>
-        <w:t>or residents and employees</w:t>
-      </w:r>
-      <w:r>
-        <w:rPr>
-          <w:rFonts w:ascii="PT Serif" w:hAnsi="PT Serif" w:cs="Times New Roman"/>
-          <w:color w:val="000000"/>
-          <w:sz w:val="20"/>
-          <w:szCs w:val="20"/>
-        </w:rPr>
-        <w:t xml:space="preserve"> alike</w:t>
-      </w:r>
-      <w:r>
-        <w:rPr>
-          <w:rFonts w:ascii="PT Serif" w:hAnsi="PT Serif" w:cs="Times New Roman"/>
-          <w:color w:val="000000"/>
-          <w:sz w:val="20"/>
-          <w:szCs w:val="20"/>
-        </w:rPr>
-        <w:t xml:space="preserve">. </w:t>
-      </w:r>
-    </w:p>
-    <w:p>
-      <w:r>
-        <w:t>\end{enum</w:t>
-      </w:r>
-      <w:r>
-        <w:t>erate</w:t>
-      </w:r>
-      <w:r>
-        <w:t>}</w:t>
-      </w:r>
-      <w:bookmarkStart w:id="0" w:name="_GoBack"/>
-      <w:bookmarkEnd w:id="0"/>
+          <w:sz w:val="20"/>
+          <w:szCs w:val="20"/>
+        </w:rPr>
+        <w:t>The IAPs are living, breathing document</w:t>
+      </w:r>
+      <w:r>
+        <w:rPr>
+          <w:rFonts w:ascii="PT Serif" w:hAnsi="PT Serif" w:cs="Times New Roman"/>
+          <w:sz w:val="20"/>
+          <w:szCs w:val="20"/>
+        </w:rPr>
+        <w:t>s</w:t>
+      </w:r>
+      <w:r>
+        <w:rPr>
+          <w:rFonts w:ascii="PT Serif" w:hAnsi="PT Serif" w:cs="Times New Roman"/>
+          <w:sz w:val="20"/>
+          <w:szCs w:val="20"/>
+        </w:rPr>
+        <w:t xml:space="preserve"> that will be update</w:t>
+      </w:r>
+      <w:r>
+        <w:rPr>
+          <w:rFonts w:ascii="PT Serif" w:hAnsi="PT Serif" w:cs="Times New Roman"/>
+          <w:sz w:val="20"/>
+          <w:szCs w:val="20"/>
+        </w:rPr>
+        <w:t>d</w:t>
+      </w:r>
+      <w:r>
+        <w:rPr>
+          <w:rFonts w:ascii="PT Serif" w:hAnsi="PT Serif" w:cs="Times New Roman"/>
+          <w:sz w:val="20"/>
+          <w:szCs w:val="20"/>
+        </w:rPr>
+        <w:t xml:space="preserve"> annually with the latest information and data</w:t>
+      </w:r>
+      <w:proofErr w:type="gramStart"/>
+      <w:r>
+        <w:rPr>
+          <w:rFonts w:ascii="PT Serif" w:hAnsi="PT Serif" w:cs="Times New Roman"/>
+          <w:sz w:val="20"/>
+          <w:szCs w:val="20"/>
+        </w:rPr>
+        <w:t xml:space="preserve">.  </w:t>
+      </w:r>
+      <w:proofErr w:type="gramEnd"/>
+      <w:r>
+        <w:rPr>
+          <w:rFonts w:ascii="PT Serif" w:hAnsi="PT Serif" w:cs="Times New Roman"/>
+          <w:sz w:val="20"/>
+          <w:szCs w:val="20"/>
+        </w:rPr>
+        <w:t xml:space="preserve">They will be distributed to each consolidation online in a digital format. </w:t>
+      </w:r>
     </w:p>
     <w:p>
       <w:pPr>
         <w:jc w:val="both"/>
         <w:rPr>
           <w:rFonts w:ascii="PT Serif" w:hAnsi="PT Serif" w:cs="Times New Roman"/>
-          <w:sz w:val="20"/>
-          <w:szCs w:val="20"/>
-        </w:rPr>
-      </w:pPr>
-    </w:p>
-    <w:p>
-      <w:pPr>
-        <w:jc w:val="both"/>
-        <w:rPr>
-          <w:rFonts w:ascii="PT Serif" w:hAnsi="PT Serif" w:cs="Times New Roman"/>
           <w:color w:val="FF0000"/>
           <w:sz w:val="20"/>
           <w:szCs w:val="20"/>
         </w:rPr>
       </w:pPr>
-      <w:r>
-        <w:rPr>
-          <w:rFonts w:ascii="PT Serif" w:hAnsi="PT Serif" w:cs="Times New Roman"/>
-          <w:sz w:val="20"/>
-          <w:szCs w:val="20"/>
-        </w:rPr>
-        <w:t xml:space="preserve">We strive to create the most transparent </w:t>
-      </w:r>
-      <w:r>
-        <w:rPr>
-          <w:rFonts w:ascii="PT Serif" w:hAnsi="PT Serif" w:cs="Times New Roman"/>
-          <w:sz w:val="20"/>
-          <w:szCs w:val="20"/>
-        </w:rPr>
-        <w:t xml:space="preserve">and </w:t>
-      </w:r>
-      <w:r>
-        <w:rPr>
-          <w:rFonts w:ascii="PT Serif" w:hAnsi="PT Serif" w:cs="Times New Roman"/>
-          <w:sz w:val="20"/>
-          <w:szCs w:val="20"/>
-        </w:rPr>
-        <w:t xml:space="preserve">accurate </w:t>
-      </w:r>
-      <w:r>
-        <w:rPr>
-          <w:rFonts w:ascii="PT Serif" w:hAnsi="PT Serif" w:cs="Times New Roman"/>
-          <w:sz w:val="20"/>
-          <w:szCs w:val="20"/>
-        </w:rPr>
-        <w:t xml:space="preserve">IAP as </w:t>
-      </w:r>
-      <w:r>
-        <w:rPr>
-          <w:rFonts w:ascii="PT Serif" w:hAnsi="PT Serif" w:cs="Times New Roman"/>
-          <w:sz w:val="20"/>
-          <w:szCs w:val="20"/>
-        </w:rPr>
-        <w:t xml:space="preserve">possible, but there is room for </w:t>
-      </w:r>
-      <w:r>
-        <w:rPr>
-          <w:rFonts w:ascii="PT Serif" w:hAnsi="PT Serif" w:cs="Times New Roman"/>
-          <w:sz w:val="20"/>
-          <w:szCs w:val="20"/>
-        </w:rPr>
-        <w:t>error,</w:t>
-      </w:r>
-      <w:r>
-        <w:rPr>
-          <w:rFonts w:ascii="PT Serif" w:hAnsi="PT Serif" w:cs="Times New Roman"/>
-          <w:sz w:val="20"/>
-          <w:szCs w:val="20"/>
-        </w:rPr>
-        <w:t xml:space="preserve"> a</w:t>
-      </w:r>
-      <w:r>
-        <w:rPr>
-          <w:rFonts w:ascii="PT Serif" w:hAnsi="PT Serif" w:cs="Times New Roman"/>
-          <w:sz w:val="20"/>
-          <w:szCs w:val="20"/>
-        </w:rPr>
-        <w:t xml:space="preserve">nd </w:t>
-      </w:r>
-      <w:r>
-        <w:rPr>
-          <w:rFonts w:ascii="PT Serif" w:hAnsi="PT Serif" w:cs="Times New Roman"/>
-          <w:sz w:val="20"/>
-          <w:szCs w:val="20"/>
-        </w:rPr>
-        <w:t>we cannot guarantee that all information is correct at this point in the process</w:t>
-      </w:r>
-      <w:r>
-        <w:rPr>
-          <w:rFonts w:ascii="PT Serif" w:hAnsi="PT Serif" w:cs="Times New Roman"/>
-          <w:sz w:val="20"/>
-          <w:szCs w:val="20"/>
-        </w:rPr>
-        <w:t>.</w:t>
-      </w:r>
-      <w:r>
-        <w:rPr>
-          <w:rFonts w:ascii="PT Serif" w:hAnsi="PT Serif" w:cs="Times New Roman"/>
-          <w:sz w:val="20"/>
-          <w:szCs w:val="20"/>
-        </w:rPr>
-        <w:t xml:space="preserve"> </w:t>
-      </w:r>
-      <w:r>
-        <w:rPr>
-          <w:rFonts w:ascii="PT Serif" w:hAnsi="PT Serif" w:cs="Times New Roman"/>
-          <w:sz w:val="20"/>
-          <w:szCs w:val="20"/>
-        </w:rPr>
-        <w:t>The IAPs are living, breathing document</w:t>
-      </w:r>
-      <w:r>
-        <w:rPr>
-          <w:rFonts w:ascii="PT Serif" w:hAnsi="PT Serif" w:cs="Times New Roman"/>
-          <w:sz w:val="20"/>
-          <w:szCs w:val="20"/>
-        </w:rPr>
-        <w:t>s</w:t>
-      </w:r>
-      <w:r>
-        <w:rPr>
-          <w:rFonts w:ascii="PT Serif" w:hAnsi="PT Serif" w:cs="Times New Roman"/>
-          <w:sz w:val="20"/>
-          <w:szCs w:val="20"/>
-        </w:rPr>
-        <w:t xml:space="preserve"> that will be update</w:t>
-      </w:r>
-      <w:r>
-        <w:rPr>
-          <w:rFonts w:ascii="PT Serif" w:hAnsi="PT Serif" w:cs="Times New Roman"/>
-          <w:sz w:val="20"/>
-          <w:szCs w:val="20"/>
-        </w:rPr>
-        <w:t>d</w:t>
-      </w:r>
-      <w:r>
-        <w:rPr>
-          <w:rFonts w:ascii="PT Serif" w:hAnsi="PT Serif" w:cs="Times New Roman"/>
-          <w:sz w:val="20"/>
-          <w:szCs w:val="20"/>
-        </w:rPr>
-        <w:t xml:space="preserve"> annually with the latest information and data. </w:t>
-      </w:r>
-      <w:r>
-        <w:rPr>
-          <w:rFonts w:ascii="PT Serif" w:hAnsi="PT Serif" w:cs="Times New Roman"/>
-          <w:sz w:val="20"/>
-          <w:szCs w:val="20"/>
-        </w:rPr>
-        <w:t xml:space="preserve"> </w:t>
-      </w:r>
-      <w:r>
-        <w:rPr>
-          <w:rFonts w:ascii="PT Serif" w:hAnsi="PT Serif" w:cs="Times New Roman"/>
-          <w:sz w:val="20"/>
-          <w:szCs w:val="20"/>
-        </w:rPr>
-        <w:t>The</w:t>
-      </w:r>
-      <w:r>
-        <w:rPr>
-          <w:rFonts w:ascii="PT Serif" w:hAnsi="PT Serif" w:cs="Times New Roman"/>
-          <w:sz w:val="20"/>
-          <w:szCs w:val="20"/>
-        </w:rPr>
-        <w:t xml:space="preserve">y </w:t>
-      </w:r>
-      <w:r>
-        <w:rPr>
-          <w:rFonts w:ascii="PT Serif" w:hAnsi="PT Serif" w:cs="Times New Roman"/>
-          <w:sz w:val="20"/>
-          <w:szCs w:val="20"/>
-        </w:rPr>
-        <w:t xml:space="preserve">will be </w:t>
-      </w:r>
-      <w:r>
-        <w:rPr>
-          <w:rFonts w:ascii="PT Serif" w:hAnsi="PT Serif" w:cs="Times New Roman"/>
-          <w:sz w:val="20"/>
-          <w:szCs w:val="20"/>
-        </w:rPr>
-        <w:t>distributed</w:t>
-      </w:r>
-      <w:r>
-        <w:rPr>
-          <w:rFonts w:ascii="PT Serif" w:hAnsi="PT Serif" w:cs="Times New Roman"/>
-          <w:sz w:val="20"/>
-          <w:szCs w:val="20"/>
-        </w:rPr>
-        <w:t xml:space="preserve"> to each consolidation</w:t>
-      </w:r>
-      <w:r>
-        <w:rPr>
-          <w:rFonts w:ascii="PT Serif" w:hAnsi="PT Serif" w:cs="Times New Roman"/>
-          <w:sz w:val="20"/>
-          <w:szCs w:val="20"/>
-        </w:rPr>
-        <w:t xml:space="preserve"> </w:t>
-      </w:r>
-      <w:r>
-        <w:rPr>
-          <w:rFonts w:ascii="PT Serif" w:hAnsi="PT Serif" w:cs="Times New Roman"/>
-          <w:sz w:val="20"/>
-          <w:szCs w:val="20"/>
-        </w:rPr>
-        <w:t>online</w:t>
-      </w:r>
-      <w:r>
-        <w:rPr>
-          <w:rFonts w:ascii="PT Serif" w:hAnsi="PT Serif" w:cs="Times New Roman"/>
-          <w:sz w:val="20"/>
-          <w:szCs w:val="20"/>
-        </w:rPr>
-        <w:t xml:space="preserve"> in a digital format. </w:t>
-      </w:r>
-    </w:p>
-    <w:p>
-      <w:pPr>
-        <w:jc w:val="both"/>
-        <w:rPr>
-          <w:rFonts w:ascii="PT Serif" w:hAnsi="PT Serif" w:cs="Times New Roman"/>
-          <w:color w:val="FF0000"/>
-          <w:sz w:val="20"/>
-          <w:szCs w:val="20"/>
-        </w:rPr>
-      </w:pPr>
     </w:p>
     <w:p>
       <w:pPr>
@@ -1372,65 +949,9 @@
           <w:sz w:val="20"/>
           <w:szCs w:val="20"/>
         </w:rPr>
-        <w:t xml:space="preserve">Please feel free to contact </w:t>
-      </w:r>
-      <w:r>
-        <w:rPr>
-          <w:rFonts w:ascii="PT Serif" w:hAnsi="PT Serif" w:cs="Times New Roman"/>
-          <w:sz w:val="20"/>
-          <w:szCs w:val="20"/>
-        </w:rPr>
-        <w:t>us w</w:t>
-      </w:r>
-      <w:r>
-        <w:rPr>
-          <w:rFonts w:ascii="PT Serif" w:hAnsi="PT Serif" w:cs="Times New Roman"/>
-          <w:sz w:val="20"/>
-          <w:szCs w:val="20"/>
-        </w:rPr>
-        <w:t>ith any questions</w:t>
-      </w:r>
-      <w:r>
-        <w:rPr>
-          <w:rFonts w:ascii="PT Serif" w:hAnsi="PT Serif" w:cs="Times New Roman"/>
-          <w:sz w:val="20"/>
-          <w:szCs w:val="20"/>
-        </w:rPr>
-        <w:t xml:space="preserve">, </w:t>
-      </w:r>
-      <w:r>
-        <w:rPr>
-          <w:rFonts w:ascii="PT Serif" w:hAnsi="PT Serif" w:cs="Times New Roman"/>
-          <w:sz w:val="20"/>
-          <w:szCs w:val="20"/>
-        </w:rPr>
-        <w:t>concerns</w:t>
-      </w:r>
-      <w:r>
-        <w:rPr>
-          <w:rFonts w:ascii="PT Serif" w:hAnsi="PT Serif" w:cs="Times New Roman"/>
-          <w:sz w:val="20"/>
-          <w:szCs w:val="20"/>
-        </w:rPr>
-        <w:t>, or comments</w:t>
-      </w:r>
-      <w:r>
-        <w:rPr>
-          <w:rFonts w:ascii="PT Serif" w:hAnsi="PT Serif" w:cs="Times New Roman"/>
-          <w:sz w:val="20"/>
-          <w:szCs w:val="20"/>
-        </w:rPr>
-        <w:t>, including necessary updates to the IAPs,</w:t>
-      </w:r>
-      <w:r>
-        <w:rPr>
-          <w:rFonts w:ascii="PT Serif" w:hAnsi="PT Serif" w:cs="Times New Roman"/>
-          <w:sz w:val="20"/>
-          <w:szCs w:val="20"/>
-        </w:rPr>
-        <w:t xml:space="preserve"> at </w:t>
-      </w:r>
-      <w:hyperlink r:id="rId11" w:history="1">
+        <w:t xml:space="preserve">Please feel free to contact us with any questions, concerns, or comments, including necessary updates to the IAPs, at </w:t>
+      </w:r>
+      <w:hyperlink r:id="rId11">
         <w:r>
           <w:rPr>
             <w:rStyle w:val="Hyperlink"/>
@@ -1438,7 +959,7 @@
             <w:sz w:val="20"/>
             <w:szCs w:val="20"/>
           </w:rPr>
-          <w:t>wasteIAP@nycha.nyc.gov</w:t>
+          <w:t>waste.mgmt@nycha.nyc.gov</w:t>
         </w:r>
       </w:hyperlink>
       <w:r>
@@ -3163,15 +2684,6 @@
 </file>
 
 <file path=customXml/item1.xml><?xml version="1.0" encoding="utf-8"?>
-<p:properties xmlns:p="http://schemas.microsoft.com/office/2006/metadata/properties" xmlns:xsi="http://www.w3.org/2001/XMLSchema-instance" xmlns:pc="http://schemas.microsoft.com/office/infopath/2007/PartnerControls">
-  <documentManagement>
-    <_ip_UnifiedCompliancePolicyUIAction xmlns="http://schemas.microsoft.com/sharepoint/v3" xsi:nil="true"/>
-    <_ip_UnifiedCompliancePolicyProperties xmlns="http://schemas.microsoft.com/sharepoint/v3" xsi:nil="true"/>
-  </documentManagement>
-</p:properties>
-</file>
-
-<file path=customXml/item2.xml><?xml version="1.0" encoding="utf-8"?>
 <ct:contentTypeSchema xmlns:ct="http://schemas.microsoft.com/office/2006/metadata/contentType" xmlns:ma="http://schemas.microsoft.com/office/2006/metadata/properties/metaAttributes" ct:_="" ma:_="" ma:contentTypeName="Document" ma:contentTypeID="0x0101002F6F27DEB7D5A4419344E83479ED9DFB" ma:contentTypeVersion="14" ma:contentTypeDescription="Create a new document." ma:contentTypeScope="" ma:versionID="36b5fe45a7ae687c9e4b1b4e01243010">
   <xsd:schema xmlns:xsd="http://www.w3.org/2001/XMLSchema" xmlns:xs="http://www.w3.org/2001/XMLSchema" xmlns:p="http://schemas.microsoft.com/office/2006/metadata/properties" xmlns:ns1="http://schemas.microsoft.com/sharepoint/v3" xmlns:ns2="a21937cc-9329-4c2e-bbda-ee5182c2f08f" xmlns:ns3="ffb7ac5d-57c2-40b6-a6f5-5a41a4e26fe7" targetNamespace="http://schemas.microsoft.com/office/2006/metadata/properties" ma:root="true" ma:fieldsID="3a6b54a4c245aaf21961d2319a43830a" ns1:_="" ns2:_="" ns3:_="">
     <xsd:import namespace="http://schemas.microsoft.com/sharepoint/v3"/>
@@ -3405,6 +2917,15 @@
 </ct:contentTypeSchema>
 </file>
 
+<file path=customXml/item2.xml><?xml version="1.0" encoding="utf-8"?>
+<p:properties xmlns:p="http://schemas.microsoft.com/office/2006/metadata/properties" xmlns:xsi="http://www.w3.org/2001/XMLSchema-instance" xmlns:pc="http://schemas.microsoft.com/office/infopath/2007/PartnerControls">
+  <documentManagement>
+    <_ip_UnifiedCompliancePolicyUIAction xmlns="http://schemas.microsoft.com/sharepoint/v3" xsi:nil="true"/>
+    <_ip_UnifiedCompliancePolicyProperties xmlns="http://schemas.microsoft.com/sharepoint/v3" xsi:nil="true"/>
+  </documentManagement>
+</p:properties>
+</file>
+
 <file path=customXml/item3.xml><?xml version="1.0" encoding="utf-8"?>
 <?mso-contentType ?>
 <FormTemplates xmlns="http://schemas.microsoft.com/sharepoint/v3/contenttype/forms">
@@ -3419,16 +2940,6 @@
 </file>
 
 <file path=customXml/itemProps1.xml><?xml version="1.0" encoding="utf-8"?>
-<ds:datastoreItem xmlns:ds="http://schemas.openxmlformats.org/officeDocument/2006/customXml" ds:itemID="{9AE702D9-D823-4D8B-9943-82B32D76DF03}">
-  <ds:schemaRefs>
-    <ds:schemaRef ds:uri="http://schemas.microsoft.com/office/2006/metadata/properties"/>
-    <ds:schemaRef ds:uri="http://schemas.microsoft.com/office/infopath/2007/PartnerControls"/>
-    <ds:schemaRef ds:uri="http://schemas.microsoft.com/sharepoint/v3"/>
-  </ds:schemaRefs>
-</ds:datastoreItem>
-</file>
-
-<file path=customXml/itemProps2.xml><?xml version="1.0" encoding="utf-8"?>
 <ds:datastoreItem xmlns:ds="http://schemas.openxmlformats.org/officeDocument/2006/customXml" ds:itemID="{8F8959D8-7966-44A6-8F95-917DAD8FBBDB}">
   <ds:schemaRefs>
     <ds:schemaRef ds:uri="http://schemas.microsoft.com/office/2006/metadata/contentType"/>
@@ -3448,6 +2959,16 @@
 </ds:datastoreItem>
 </file>
 
+<file path=customXml/itemProps2.xml><?xml version="1.0" encoding="utf-8"?>
+<ds:datastoreItem xmlns:ds="http://schemas.openxmlformats.org/officeDocument/2006/customXml" ds:itemID="{9AE702D9-D823-4D8B-9943-82B32D76DF03}">
+  <ds:schemaRefs>
+    <ds:schemaRef ds:uri="http://schemas.microsoft.com/office/2006/metadata/properties"/>
+    <ds:schemaRef ds:uri="http://schemas.microsoft.com/office/infopath/2007/PartnerControls"/>
+    <ds:schemaRef ds:uri="http://schemas.microsoft.com/sharepoint/v3"/>
+  </ds:schemaRefs>
+</ds:datastoreItem>
+</file>
+
 <file path=customXml/itemProps3.xml><?xml version="1.0" encoding="utf-8"?>
 <ds:datastoreItem xmlns:ds="http://schemas.openxmlformats.org/officeDocument/2006/customXml" ds:itemID="{2060E88E-429A-48E7-9AC6-B1673C48F2BB}">
   <ds:schemaRefs>
@@ -3457,7 +2978,7 @@
 </file>
 
 <file path=customXml/itemProps4.xml><?xml version="1.0" encoding="utf-8"?>
-<ds:datastoreItem xmlns:ds="http://schemas.openxmlformats.org/officeDocument/2006/customXml" ds:itemID="{7307BC28-A1D7-2F4D-A335-C0A076CEC94F}">
+<ds:datastoreItem xmlns:ds="http://schemas.openxmlformats.org/officeDocument/2006/customXml" ds:itemID="{FC6A8999-7C7E-6F4F-AB47-AB0F8C822329}">
   <ds:schemaRefs>
     <ds:schemaRef ds:uri="http://schemas.openxmlformats.org/officeDocument/2006/bibliography"/>
   </ds:schemaRefs>

</xml_diff>